<commit_message>
Z'ai dis non !
</commit_message>
<xml_diff>
--- a/Docs/Gamejam_17_11_2017v2.docx
+++ b/Docs/Gamejam_17_11_2017v2.docx
@@ -17,68 +17,117 @@
         <w:t>Escape from the Burger</w:t>
       </w:r>
     </w:p>
+    <w:p>
+      <w:pPr>
+        <w:rPr>
+          <w:lang w:val="en-US"/>
+        </w:rPr>
+      </w:pPr>
+    </w:p>
+    <w:p>
+      <w:pPr>
+        <w:pStyle w:val="Titre1"/>
+        <w:rPr>
+          <w:lang w:val="en-US"/>
+        </w:rPr>
+      </w:pPr>
+      <w:r>
+        <w:rPr>
+          <w:lang w:val="en-US"/>
+        </w:rPr>
+        <w:t xml:space="preserve">Fiche </w:t>
+      </w:r>
+      <w:proofErr w:type="spellStart"/>
+      <w:proofErr w:type="gramStart"/>
+      <w:r>
+        <w:rPr>
+          <w:lang w:val="en-US"/>
+        </w:rPr>
+        <w:t>signalétique</w:t>
+      </w:r>
+      <w:proofErr w:type="spellEnd"/>
+      <w:r>
+        <w:rPr>
+          <w:lang w:val="en-US"/>
+        </w:rPr>
+        <w:t> :</w:t>
+      </w:r>
+      <w:proofErr w:type="gramEnd"/>
+    </w:p>
+    <w:p>
+      <w:pPr>
+        <w:rPr>
+          <w:lang w:val="en-US"/>
+        </w:rPr>
+      </w:pPr>
+    </w:p>
+    <w:p>
+      <w:r>
+        <w:t>Genre : puzzle</w:t>
+      </w:r>
+    </w:p>
+    <w:p>
+      <w:r>
+        <w:t>Jeu solo</w:t>
+      </w:r>
+    </w:p>
+    <w:p>
+      <w:r>
+        <w:t>Support :</w:t>
+      </w:r>
+      <w:r>
+        <w:t xml:space="preserve"> PC</w:t>
+      </w:r>
+      <w:r>
+        <w:t xml:space="preserve"> </w:t>
+      </w:r>
+    </w:p>
+    <w:p>
+      <w:r>
+        <w:t>Camera : Top-down</w:t>
+      </w:r>
+      <w:r>
+        <w:t xml:space="preserve"> lock sur le joue</w:t>
+      </w:r>
+      <w:r>
+        <w:t>ur</w:t>
+      </w:r>
+    </w:p>
+    <w:p>
+      <w:r>
+        <w:t>Contrôl</w:t>
+      </w:r>
+      <w:r>
+        <w:t>es</w:t>
+      </w:r>
+      <w:r>
+        <w:t xml:space="preserve"> : Clavier</w:t>
+      </w:r>
+    </w:p>
+    <w:p>
+      <w:r>
+        <w:t xml:space="preserve">Character : </w:t>
+      </w:r>
+      <w:r>
+        <w:t>l</w:t>
+      </w:r>
+      <w:r>
+        <w:t>e Cornichon</w:t>
+      </w:r>
+    </w:p>
     <w:p/>
     <w:p>
       <w:pPr>
         <w:pStyle w:val="Titre1"/>
       </w:pPr>
       <w:r>
-        <w:t>Fiche signalétique :</w:t>
+        <w:t>Concept :</w:t>
       </w:r>
     </w:p>
     <w:p/>
     <w:p>
       <w:r>
-        <w:t>Genre : puzzle</w:t>
-      </w:r>
-    </w:p>
-    <w:p>
-      <w:r>
-        <w:t>Jeu solo</w:t>
-      </w:r>
-    </w:p>
-    <w:p>
-      <w:r>
-        <w:t>Support :</w:t>
-      </w:r>
-      <w:r>
-        <w:t xml:space="preserve"> PC</w:t>
-      </w:r>
-      <w:r>
-        <w:t xml:space="preserve"> </w:t>
-      </w:r>
-    </w:p>
-    <w:p>
-      <w:r>
-        <w:t>Camera : Top-down</w:t>
-      </w:r>
-      <w:r>
-        <w:t xml:space="preserve"> lock sur le joue</w:t>
-      </w:r>
-      <w:r>
-        <w:t>ur</w:t>
-      </w:r>
-    </w:p>
-    <w:p>
-      <w:r>
-        <w:t>Contrôl</w:t>
-      </w:r>
-      <w:r>
-        <w:t>es</w:t>
-      </w:r>
-      <w:r>
-        <w:t xml:space="preserve"> : Clavier</w:t>
-      </w:r>
-    </w:p>
-    <w:p>
-      <w:r>
-        <w:t xml:space="preserve">Character : </w:t>
-      </w:r>
-      <w:r>
-        <w:t>l</w:t>
-      </w:r>
-      <w:r>
-        <w:t>e Cornichon</w:t>
+        <w:t>Incarnez un cornichon qui cherche à s’échapper d’un hamburger dans le temps imparti pour éviter de se faire manger.</w:t>
       </w:r>
     </w:p>
     <w:p/>
@@ -87,95 +136,80 @@
         <w:pStyle w:val="Titre1"/>
       </w:pPr>
       <w:r>
-        <w:t>Concept :</w:t>
+        <w:t>Gameplay :</w:t>
+      </w:r>
+    </w:p>
+    <w:p>
+      <w:pPr>
+        <w:jc w:val="both"/>
+      </w:pPr>
+    </w:p>
+    <w:p>
+      <w:r>
+        <w:t>Le joueur se déplace dans un hamburger</w:t>
+      </w:r>
+    </w:p>
+    <w:p>
+      <w:r>
+        <w:t>Le hamburger se fait manger (timer)</w:t>
+      </w:r>
+    </w:p>
+    <w:p>
+      <w:r>
+        <w:t>F</w:t>
+      </w:r>
+      <w:r>
+        <w:t>romage : saut</w:t>
+      </w:r>
+    </w:p>
+    <w:p>
+      <w:r>
+        <w:t>Steak</w:t>
+      </w:r>
+      <w:r>
+        <w:t xml:space="preserve"> : puzzle</w:t>
+      </w:r>
+    </w:p>
+    <w:p>
+      <w:r>
+        <w:t>Sauce : glisser</w:t>
+      </w:r>
+    </w:p>
+    <w:p>
+      <w:r>
+        <w:t xml:space="preserve">Salade : Labyrinthe </w:t>
+      </w:r>
+    </w:p>
+    <w:p>
+      <w:r>
+        <w:t>Route secondaire permet d’obtenir un score annexe</w:t>
+      </w:r>
+    </w:p>
+    <w:p>
+      <w:r>
+        <w:t>« 2eme score »</w:t>
+      </w:r>
+      <w:r>
+        <w:t xml:space="preserve"> (petit morceaux de cornichons / ?)</w:t>
       </w:r>
     </w:p>
     <w:p/>
     <w:p>
-      <w:r>
-        <w:t>Incarnez un cornichon qui cherche à s’échapper d’un hamburger dans le temps imparti pour éviter de se faire manger.</w:t>
+      <w:pPr>
+        <w:pStyle w:val="Titre1"/>
+      </w:pPr>
+      <w:r>
+        <w:t>Univers :</w:t>
       </w:r>
     </w:p>
     <w:p/>
     <w:p>
-      <w:pPr>
-        <w:pStyle w:val="Titre1"/>
-      </w:pPr>
-      <w:r>
-        <w:t>Gameplay :</w:t>
-      </w:r>
-    </w:p>
-    <w:p>
-      <w:pPr>
-        <w:jc w:val="both"/>
-      </w:pPr>
-    </w:p>
-    <w:p>
-      <w:r>
-        <w:t>Le joueur se déplace dans un hamburger</w:t>
-      </w:r>
-    </w:p>
-    <w:p>
-      <w:r>
-        <w:t>Le hamburger se fait manger (timer)</w:t>
-      </w:r>
-    </w:p>
-    <w:p>
-      <w:r>
-        <w:t>F</w:t>
-      </w:r>
-      <w:r>
-        <w:t>romage : saut</w:t>
-      </w:r>
-    </w:p>
-    <w:p>
-      <w:r>
-        <w:t>Steak</w:t>
-      </w:r>
-      <w:r>
-        <w:t xml:space="preserve"> : puzzle</w:t>
-      </w:r>
-    </w:p>
-    <w:p>
-      <w:r>
-        <w:t>Sauce : glisser</w:t>
-      </w:r>
-    </w:p>
-    <w:p>
-      <w:r>
-        <w:t xml:space="preserve">Salade : Labyrinthe </w:t>
-      </w:r>
-    </w:p>
-    <w:p>
-      <w:r>
-        <w:t>Route secondaire permet d’obtenir un score annexe</w:t>
-      </w:r>
-    </w:p>
-    <w:p>
-      <w:r>
-        <w:t>« 2eme score »</w:t>
-      </w:r>
-      <w:r>
-        <w:t xml:space="preserve"> (petit morceaux de cornichons / ?)</w:t>
+      <w:r>
+        <w:t>Univers cartoon et coloré</w:t>
       </w:r>
       <w:bookmarkStart w:id="0" w:name="_GoBack"/>
       <w:bookmarkEnd w:id="0"/>
     </w:p>
-    <w:p/>
-    <w:p>
-      <w:pPr>
-        <w:pStyle w:val="Titre1"/>
-      </w:pPr>
-      <w:r>
-        <w:t>Univers :</w:t>
-      </w:r>
-    </w:p>
-    <w:p/>
-    <w:p>
-      <w:r>
-        <w:t>Univers cartoon et coloré</w:t>
-      </w:r>
-    </w:p>
     <w:p>
       <w:r>
         <w:lastRenderedPageBreak/>
@@ -188,7 +222,7 @@
         <w:t>la zone</w:t>
       </w:r>
       <w:r>
-        <w:t>0</w:t>
+        <w:t>.</w:t>
       </w:r>
     </w:p>
     <w:p>

</xml_diff>